<commit_message>
Proposal v1.4 và Product Backlog v1.0
Bản cập nhật Proposal và bản Product Backlog
</commit_message>
<xml_diff>
--- a/Template-Project-proposal-v1.3.docx
+++ b/Template-Project-proposal-v1.3.docx
@@ -1,14 +1,50 @@
 
 <file path=word/document.xml><?xml version="1.0" encoding="utf-8"?>
-<w:document xmlns:wpc="http://schemas.microsoft.com/office/word/2010/wordprocessingCanvas" xmlns:mc="http://schemas.openxmlformats.org/markup-compatibility/2006" xmlns:o="urn:schemas-microsoft-com:office:office" xmlns:r="http://schemas.openxmlformats.org/officeDocument/2006/relationships" xmlns:m="http://schemas.openxmlformats.org/officeDocument/2006/math" xmlns:v="urn:schemas-microsoft-com:vml" xmlns:wp14="http://schemas.microsoft.com/office/word/2010/wordprocessingDrawing" xmlns:wp="http://schemas.openxmlformats.org/drawingml/2006/wordprocessingDrawing" xmlns:w10="urn:schemas-microsoft-com:office:word" xmlns:w="http://schemas.openxmlformats.org/wordprocessingml/2006/main" xmlns:w14="http://schemas.microsoft.com/office/word/2010/wordml" xmlns:w15="http://schemas.microsoft.com/office/word/2012/wordml" xmlns:wpg="http://schemas.microsoft.com/office/word/2010/wordprocessingGroup" xmlns:wpi="http://schemas.microsoft.com/office/word/2010/wordprocessingInk" xmlns:wne="http://schemas.microsoft.com/office/word/2006/wordml" xmlns:wps="http://schemas.microsoft.com/office/word/2010/wordprocessingShape" mc:Ignorable="w14 w15 wp14">
+<w:document xmlns:wpc="http://schemas.microsoft.com/office/word/2010/wordprocessingCanvas" xmlns:cx="http://schemas.microsoft.com/office/drawing/2014/chartex" xmlns:cx1="http://schemas.microsoft.com/office/drawing/2015/9/8/chartex" xmlns:cx2="http://schemas.microsoft.com/office/drawing/2015/10/21/chartex" xmlns:cx3="http://schemas.microsoft.com/office/drawing/2016/5/9/chartex" xmlns:cx4="http://schemas.microsoft.com/office/drawing/2016/5/10/chartex" xmlns:cx5="http://schemas.microsoft.com/office/drawing/2016/5/11/chartex" xmlns:cx6="http://schemas.microsoft.com/office/drawing/2016/5/12/chartex" xmlns:cx7="http://schemas.microsoft.com/office/drawing/2016/5/13/chartex" xmlns:cx8="http://schemas.microsoft.com/office/drawing/2016/5/14/chartex" xmlns:mc="http://schemas.openxmlformats.org/markup-compatibility/2006" xmlns:aink="http://schemas.microsoft.com/office/drawing/2016/ink" xmlns:am3d="http://schemas.microsoft.com/office/drawing/2017/model3d" xmlns:o="urn:schemas-microsoft-com:office:office" xmlns:r="http://schemas.openxmlformats.org/officeDocument/2006/relationships" xmlns:m="http://schemas.openxmlformats.org/officeDocument/2006/math" xmlns:v="urn:schemas-microsoft-com:vml" xmlns:wp14="http://schemas.microsoft.com/office/word/2010/wordprocessingDrawing" xmlns:wp="http://schemas.openxmlformats.org/drawingml/2006/wordprocessingDrawing" xmlns:w10="urn:schemas-microsoft-com:office:word" xmlns:w="http://schemas.openxmlformats.org/wordprocessingml/2006/main" xmlns:w14="http://schemas.microsoft.com/office/word/2010/wordml" xmlns:w15="http://schemas.microsoft.com/office/word/2012/wordml" xmlns:w16cex="http://schemas.microsoft.com/office/word/2018/wordml/cex" xmlns:w16cid="http://schemas.microsoft.com/office/word/2016/wordml/cid" xmlns:w16="http://schemas.microsoft.com/office/word/2018/wordml" xmlns:w16se="http://schemas.microsoft.com/office/word/2015/wordml/symex" xmlns:wpg="http://schemas.microsoft.com/office/word/2010/wordprocessingGroup" xmlns:wpi="http://schemas.microsoft.com/office/word/2010/wordprocessingInk" xmlns:wne="http://schemas.microsoft.com/office/word/2006/wordml" xmlns:wps="http://schemas.microsoft.com/office/word/2010/wordprocessingShape" mc:Ignorable="w14 w15 w16se w16cid w16 w16cex wp14">
   <w:body>
     <w:p>
       <w:pPr>
         <w:jc w:val="center"/>
         <w:rPr>
           <w:rFonts w:ascii="Calibri" w:hAnsi="Calibri" w:cs="Calibri"/>
-        </w:rPr>
-      </w:pPr>
+          <w:b/>
+          <w:bCs/>
+          <w:sz w:val="40"/>
+          <w:szCs w:val="40"/>
+        </w:rPr>
+      </w:pPr>
+      <w:r>
+        <w:rPr>
+          <w:rFonts w:ascii="Calibri" w:hAnsi="Calibri" w:cs="Calibri"/>
+          <w:b/>
+          <w:bCs/>
+          <w:sz w:val="40"/>
+          <w:szCs w:val="40"/>
+        </w:rPr>
+        <w:t>ĐẠI HỌC ĐÀ NẴNG</w:t>
+      </w:r>
+    </w:p>
+    <w:p>
+      <w:pPr>
+        <w:jc w:val="center"/>
+        <w:rPr>
+          <w:rFonts w:ascii="Calibri" w:hAnsi="Calibri" w:cs="Calibri"/>
+          <w:b/>
+          <w:bCs/>
+          <w:sz w:val="40"/>
+          <w:szCs w:val="40"/>
+        </w:rPr>
+      </w:pPr>
+      <w:r>
+        <w:rPr>
+          <w:rFonts w:ascii="Calibri" w:hAnsi="Calibri" w:cs="Calibri"/>
+          <w:b/>
+          <w:bCs/>
+          <w:sz w:val="40"/>
+          <w:szCs w:val="40"/>
+        </w:rPr>
+        <w:t>TRƯỜNG ĐẠI HỌC KINH TẾ</w:t>
+      </w:r>
     </w:p>
     <w:p>
       <w:pPr>
@@ -104,17 +140,6 @@
     </w:p>
     <w:p>
       <w:pPr>
-        <w:rPr>
-          <w:rFonts w:ascii="Calibri" w:hAnsi="Calibri" w:cs="Calibri"/>
-          <w:b/>
-          <w:color w:val="000000" w:themeColor="text1"/>
-          <w:sz w:val="46"/>
-          <w:szCs w:val="46"/>
-        </w:rPr>
-      </w:pPr>
-    </w:p>
-    <w:p>
-      <w:pPr>
         <w:jc w:val="center"/>
         <w:rPr>
           <w:rFonts w:ascii="Calibri" w:hAnsi="Calibri" w:cs="Calibri"/>
@@ -200,7 +225,17 @@
           <w:sz w:val="36"/>
           <w:szCs w:val="36"/>
         </w:rPr>
-        <w:t>Version: Proposal_v1.3</w:t>
+        <w:t>Version: Proposal_v1.</w:t>
+      </w:r>
+      <w:r>
+        <w:rPr>
+          <w:rFonts w:ascii="Calibri" w:hAnsi="Calibri" w:cs="Calibri"/>
+          <w:bCs/>
+          <w:color w:val="000000" w:themeColor="text1"/>
+          <w:sz w:val="36"/>
+          <w:szCs w:val="36"/>
+        </w:rPr>
+        <w:t>4</w:t>
       </w:r>
     </w:p>
     <w:p>
@@ -1624,7 +1659,16 @@
                 <w:sz w:val="26"/>
                 <w:szCs w:val="26"/>
               </w:rPr>
-              <w:t>[Rent for Run] Proposal_v1.0</w:t>
+              <w:t>[Rent for Run] Proposal_v1.</w:t>
+            </w:r>
+            <w:r>
+              <w:rPr>
+                <w:rFonts w:ascii="Calibri" w:hAnsi="Calibri" w:cs="Calibri"/>
+                <w:b/>
+                <w:sz w:val="26"/>
+                <w:szCs w:val="26"/>
+              </w:rPr>
+              <w:t>4</w:t>
             </w:r>
           </w:p>
           <w:p>
@@ -1765,7 +1809,7 @@
     </w:p>
     <w:p>
       <w:pPr>
-        <w:pStyle w:val="BodyText"/>
+        <w:pStyle w:val="ThnVnban"/>
         <w:spacing w:before="66"/>
         <w:ind w:right="-20"/>
         <w:jc w:val="center"/>
@@ -1785,7 +1829,7 @@
     </w:p>
     <w:p>
       <w:pPr>
-        <w:pStyle w:val="BodyText"/>
+        <w:pStyle w:val="ThnVnban"/>
         <w:spacing w:before="5" w:after="1"/>
         <w:rPr>
           <w:rFonts w:ascii="Calibri" w:hAnsi="Calibri" w:cs="Calibri"/>
@@ -2501,10 +2545,121 @@
           </w:p>
         </w:tc>
       </w:tr>
+      <w:tr>
+        <w:trPr>
+          <w:trHeight w:hRule="exact" w:val="712"/>
+        </w:trPr>
+        <w:tc>
+          <w:tcPr>
+            <w:tcW w:w="1181" w:type="dxa"/>
+            <w:shd w:val="clear" w:color="auto" w:fill="F1F1F1"/>
+            <w:vAlign w:val="center"/>
+          </w:tcPr>
+          <w:p>
+            <w:pPr>
+              <w:pStyle w:val="TableParagraph"/>
+              <w:contextualSpacing/>
+              <w:jc w:val="center"/>
+              <w:rPr>
+                <w:rFonts w:ascii="Calibri" w:hAnsi="Calibri" w:cs="Calibri"/>
+                <w:b/>
+                <w:sz w:val="26"/>
+              </w:rPr>
+            </w:pPr>
+            <w:r>
+              <w:rPr>
+                <w:rFonts w:ascii="Calibri" w:hAnsi="Calibri" w:cs="Calibri"/>
+                <w:b/>
+                <w:sz w:val="26"/>
+              </w:rPr>
+              <w:t>1.4</w:t>
+            </w:r>
+          </w:p>
+        </w:tc>
+        <w:tc>
+          <w:tcPr>
+            <w:tcW w:w="2301" w:type="dxa"/>
+            <w:shd w:val="clear" w:color="auto" w:fill="F1F1F1"/>
+            <w:vAlign w:val="center"/>
+          </w:tcPr>
+          <w:p>
+            <w:pPr>
+              <w:pStyle w:val="TableParagraph"/>
+              <w:contextualSpacing/>
+              <w:jc w:val="center"/>
+              <w:rPr>
+                <w:rFonts w:ascii="Calibri" w:hAnsi="Calibri" w:cs="Calibri"/>
+                <w:sz w:val="26"/>
+              </w:rPr>
+            </w:pPr>
+            <w:r>
+              <w:rPr>
+                <w:rFonts w:ascii="Calibri" w:hAnsi="Calibri" w:cs="Calibri"/>
+                <w:sz w:val="26"/>
+              </w:rPr>
+              <w:t>Team 44K222.06</w:t>
+            </w:r>
+          </w:p>
+        </w:tc>
+        <w:tc>
+          <w:tcPr>
+            <w:tcW w:w="2200" w:type="dxa"/>
+            <w:shd w:val="clear" w:color="auto" w:fill="F1F1F1"/>
+            <w:vAlign w:val="center"/>
+          </w:tcPr>
+          <w:p>
+            <w:pPr>
+              <w:pStyle w:val="TableParagraph"/>
+              <w:contextualSpacing/>
+              <w:jc w:val="center"/>
+              <w:rPr>
+                <w:rFonts w:ascii="Calibri" w:hAnsi="Calibri" w:cs="Calibri"/>
+                <w:sz w:val="26"/>
+                <w:szCs w:val="26"/>
+              </w:rPr>
+            </w:pPr>
+            <w:r>
+              <w:rPr>
+                <w:rFonts w:ascii="Calibri" w:hAnsi="Calibri" w:cs="Calibri"/>
+                <w:sz w:val="26"/>
+                <w:szCs w:val="26"/>
+              </w:rPr>
+              <w:t>10/03/2021</w:t>
+            </w:r>
+          </w:p>
+        </w:tc>
+        <w:tc>
+          <w:tcPr>
+            <w:tcW w:w="3283" w:type="dxa"/>
+            <w:shd w:val="clear" w:color="auto" w:fill="F1F1F1"/>
+            <w:vAlign w:val="center"/>
+          </w:tcPr>
+          <w:p>
+            <w:pPr>
+              <w:pStyle w:val="TableParagraph"/>
+              <w:contextualSpacing/>
+              <w:jc w:val="center"/>
+              <w:rPr>
+                <w:rFonts w:ascii="Calibri" w:hAnsi="Calibri" w:cs="Calibri"/>
+                <w:sz w:val="26"/>
+                <w:szCs w:val="26"/>
+              </w:rPr>
+            </w:pPr>
+            <w:r>
+              <w:rPr>
+                <w:rFonts w:ascii="Calibri" w:hAnsi="Calibri" w:cs="Calibri"/>
+                <w:sz w:val="26"/>
+                <w:szCs w:val="26"/>
+              </w:rPr>
+              <w:t>Final proposal</w:t>
+            </w:r>
+          </w:p>
+        </w:tc>
+      </w:tr>
     </w:tbl>
     <w:p>
       <w:pPr>
-        <w:pStyle w:val="BodyText"/>
+        <w:pStyle w:val="ThnVnban"/>
         <w:rPr>
           <w:rFonts w:ascii="Calibri" w:hAnsi="Calibri" w:cs="Calibri"/>
           <w:sz w:val="20"/>
@@ -2513,7 +2668,7 @@
     </w:p>
     <w:p>
       <w:pPr>
-        <w:pStyle w:val="BodyText"/>
+        <w:pStyle w:val="ThnVnban"/>
         <w:rPr>
           <w:rFonts w:ascii="Calibri" w:hAnsi="Calibri" w:cs="Calibri"/>
           <w:sz w:val="20"/>
@@ -2543,7 +2698,7 @@
     </w:p>
     <w:p>
       <w:pPr>
-        <w:pStyle w:val="Heading1"/>
+        <w:pStyle w:val="u1"/>
         <w:numPr>
           <w:ilvl w:val="0"/>
           <w:numId w:val="1"/>
@@ -2562,7 +2717,7 @@
     </w:p>
     <w:p>
       <w:pPr>
-        <w:pStyle w:val="Heading2"/>
+        <w:pStyle w:val="u2"/>
         <w:numPr>
           <w:ilvl w:val="1"/>
           <w:numId w:val="1"/>
@@ -2605,39 +2760,7 @@
           <w:sz w:val="26"/>
           <w:szCs w:val="26"/>
         </w:rPr>
-        <w:t xml:space="preserve">t phương tiện tham gia giao thông. Hầu như mỗi thành viên khi đủ tuổi sẽ có một phương tiện để thuận lợi cho việc đi học, đi làm. Ngoài ra sẽ có những người mua </w:t>
-      </w:r>
-      <w:proofErr w:type="gramStart"/>
-      <w:r>
-        <w:rPr>
-          <w:sz w:val="26"/>
-          <w:szCs w:val="26"/>
-        </w:rPr>
-        <w:t>xe</w:t>
-      </w:r>
-      <w:proofErr w:type="gramEnd"/>
-      <w:r>
-        <w:rPr>
-          <w:sz w:val="26"/>
-          <w:szCs w:val="26"/>
-        </w:rPr>
-        <w:t xml:space="preserve"> vì sở thích cá nhân hoặc mua mà bận rộn nên có ít cơ hội sử dụng xe. Nhưng chủ nhân của những chiếc </w:t>
-      </w:r>
-      <w:proofErr w:type="gramStart"/>
-      <w:r>
-        <w:rPr>
-          <w:sz w:val="26"/>
-          <w:szCs w:val="26"/>
-        </w:rPr>
-        <w:t>xe</w:t>
-      </w:r>
-      <w:proofErr w:type="gramEnd"/>
-      <w:r>
-        <w:rPr>
-          <w:sz w:val="26"/>
-          <w:szCs w:val="26"/>
-        </w:rPr>
-        <w:t xml:space="preserve"> này vẫn tốn chi phí khá nhiều cho</w:t>
+        <w:t>t phương tiện tham gia giao thông. Hầu như mỗi thành viên khi đủ tuổi sẽ có một phương tiện để thuận lợi cho việc đi học, đi làm. Ngoài ra sẽ có những người mua xe vì sở thích cá nhân hoặc mua mà bận rộn nên có ít cơ hội sử dụng xe. Nhưng chủ nhân của những chiếc xe này vẫn tốn chi phí khá nhiều cho</w:t>
       </w:r>
       <w:r>
         <w:rPr>
@@ -2663,7 +2786,7 @@
     </w:p>
     <w:p>
       <w:pPr>
-        <w:pStyle w:val="ListParagraph"/>
+        <w:pStyle w:val="oancuaDanhsach"/>
         <w:numPr>
           <w:ilvl w:val="0"/>
           <w:numId w:val="8"/>
@@ -2712,7 +2835,7 @@
     </w:p>
     <w:p>
       <w:pPr>
-        <w:pStyle w:val="ListParagraph"/>
+        <w:pStyle w:val="oancuaDanhsach"/>
         <w:numPr>
           <w:ilvl w:val="0"/>
           <w:numId w:val="8"/>
@@ -2728,17 +2851,8 @@
           <w:sz w:val="26"/>
           <w:szCs w:val="26"/>
         </w:rPr>
-        <w:t>Phí đường bộ, đăng kiểm</w:t>
-      </w:r>
-      <w:proofErr w:type="gramStart"/>
-      <w:r>
-        <w:rPr>
-          <w:sz w:val="26"/>
-          <w:szCs w:val="26"/>
-        </w:rPr>
-        <w:t>,…</w:t>
-      </w:r>
-      <w:proofErr w:type="gramEnd"/>
+        <w:t>Phí đường bộ, đăng kiểm,…</w:t>
+      </w:r>
     </w:p>
     <w:p>
       <w:pPr>
@@ -2760,53 +2874,28 @@
           <w:sz w:val="26"/>
           <w:szCs w:val="26"/>
         </w:rPr>
+        <w:t xml:space="preserve"> xe</w:t>
+      </w:r>
+      <w:r>
+        <w:rPr>
+          <w:sz w:val="26"/>
+          <w:szCs w:val="26"/>
+        </w:rPr>
+        <w:t xml:space="preserve"> đi cho thuê lại là việc được nhiều người lựa chọn.</w:t>
+      </w:r>
+      <w:r>
+        <w:rPr>
+          <w:sz w:val="26"/>
+          <w:szCs w:val="26"/>
+        </w:rPr>
         <w:t xml:space="preserve"> </w:t>
       </w:r>
-      <w:proofErr w:type="gramStart"/>
-      <w:r>
-        <w:rPr>
-          <w:sz w:val="26"/>
-          <w:szCs w:val="26"/>
-        </w:rPr>
-        <w:t>xe</w:t>
-      </w:r>
-      <w:proofErr w:type="gramEnd"/>
-      <w:r>
-        <w:rPr>
-          <w:sz w:val="26"/>
-          <w:szCs w:val="26"/>
-        </w:rPr>
-        <w:t xml:space="preserve"> đi cho thuê lại là việc được nhiều người lựa chọn.</w:t>
-      </w:r>
-      <w:r>
-        <w:rPr>
-          <w:sz w:val="26"/>
-          <w:szCs w:val="26"/>
-        </w:rPr>
-        <w:t xml:space="preserve"> </w:t>
-      </w:r>
-      <w:r>
-        <w:rPr>
-          <w:sz w:val="26"/>
-          <w:szCs w:val="26"/>
-        </w:rPr>
-        <w:t xml:space="preserve">Với nhu cầu thuê </w:t>
-      </w:r>
-      <w:proofErr w:type="gramStart"/>
-      <w:r>
-        <w:rPr>
-          <w:sz w:val="26"/>
-          <w:szCs w:val="26"/>
-        </w:rPr>
-        <w:t>xe</w:t>
-      </w:r>
-      <w:proofErr w:type="gramEnd"/>
-      <w:r>
-        <w:rPr>
-          <w:sz w:val="26"/>
-          <w:szCs w:val="26"/>
-        </w:rPr>
-        <w:t xml:space="preserve"> đi chơi, du lịch ngày càng phổ biến. Mọi người thích tự lái hơn là đưa đón. Việc</w:t>
+      <w:r>
+        <w:rPr>
+          <w:sz w:val="26"/>
+          <w:szCs w:val="26"/>
+        </w:rPr>
+        <w:t>Với nhu cầu thuê xe đi chơi, du lịch ngày càng phổ biến. Mọi người thích tự lái hơn là đưa đón. Việc</w:t>
       </w:r>
       <w:r>
         <w:rPr>
@@ -2820,28 +2909,12 @@
           <w:sz w:val="26"/>
           <w:szCs w:val="26"/>
         </w:rPr>
-        <w:t xml:space="preserve"> thuê </w:t>
-      </w:r>
-      <w:proofErr w:type="gramStart"/>
-      <w:r>
-        <w:rPr>
-          <w:sz w:val="26"/>
-          <w:szCs w:val="26"/>
-        </w:rPr>
-        <w:t>xe</w:t>
-      </w:r>
-      <w:proofErr w:type="gramEnd"/>
-      <w:r>
-        <w:rPr>
-          <w:sz w:val="26"/>
-          <w:szCs w:val="26"/>
-        </w:rPr>
-        <w:t xml:space="preserve"> vừa tăng thu nhập cho chủ sở hữu vừa đáp ứng nhu cầu đi lại của người thuê.</w:t>
+        <w:t xml:space="preserve"> thuê xe vừa tăng thu nhập cho chủ sở hữu vừa đáp ứng nhu cầu đi lại của người thuê.</w:t>
       </w:r>
     </w:p>
     <w:p>
       <w:pPr>
-        <w:pStyle w:val="Heading2"/>
+        <w:pStyle w:val="u2"/>
         <w:numPr>
           <w:ilvl w:val="1"/>
           <w:numId w:val="1"/>
@@ -2859,7 +2932,7 @@
     </w:p>
     <w:p>
       <w:pPr>
-        <w:pStyle w:val="ListParagraph"/>
+        <w:pStyle w:val="oancuaDanhsach"/>
         <w:numPr>
           <w:ilvl w:val="0"/>
           <w:numId w:val="7"/>
@@ -2875,23 +2948,7 @@
           <w:sz w:val="26"/>
           <w:szCs w:val="26"/>
         </w:rPr>
-        <w:t xml:space="preserve">Ở các doanh nghiệp cho thuê </w:t>
-      </w:r>
-      <w:proofErr w:type="gramStart"/>
-      <w:r>
-        <w:rPr>
-          <w:sz w:val="26"/>
-          <w:szCs w:val="26"/>
-        </w:rPr>
-        <w:t>xe</w:t>
-      </w:r>
-      <w:proofErr w:type="gramEnd"/>
-      <w:r>
-        <w:rPr>
-          <w:sz w:val="26"/>
-          <w:szCs w:val="26"/>
-        </w:rPr>
-        <w:t xml:space="preserve"> khác, họ là những doanh nghiệp cho thuê xe hàng loạt ở 1 vài địa điểm cụ thể</w:t>
+        <w:t>Ở các doanh nghiệp cho thuê xe khác, họ là những doanh nghiệp cho thuê xe hàng loạt ở 1 vài địa điểm cụ thể</w:t>
       </w:r>
       <w:r>
         <w:rPr>
@@ -2903,7 +2960,7 @@
     </w:p>
     <w:p>
       <w:pPr>
-        <w:pStyle w:val="ListParagraph"/>
+        <w:pStyle w:val="oancuaDanhsach"/>
         <w:numPr>
           <w:ilvl w:val="0"/>
           <w:numId w:val="7"/>
@@ -2933,23 +2990,7 @@
           <w:sz w:val="26"/>
           <w:szCs w:val="26"/>
         </w:rPr>
-        <w:t xml:space="preserve">c xem </w:t>
-      </w:r>
-      <w:proofErr w:type="gramStart"/>
-      <w:r>
-        <w:rPr>
-          <w:sz w:val="26"/>
-          <w:szCs w:val="26"/>
-        </w:rPr>
-        <w:t>xe</w:t>
-      </w:r>
-      <w:proofErr w:type="gramEnd"/>
-      <w:r>
-        <w:rPr>
-          <w:sz w:val="26"/>
-          <w:szCs w:val="26"/>
-        </w:rPr>
-        <w:t xml:space="preserve"> theo danh sách, </w:t>
+        <w:t xml:space="preserve">c xem xe theo danh sách, </w:t>
       </w:r>
       <w:r>
         <w:rPr>
@@ -2961,7 +3002,7 @@
     </w:p>
     <w:p>
       <w:pPr>
-        <w:pStyle w:val="Heading2"/>
+        <w:pStyle w:val="u2"/>
         <w:numPr>
           <w:ilvl w:val="1"/>
           <w:numId w:val="1"/>
@@ -2990,39 +3031,7 @@
           <w:sz w:val="26"/>
           <w:szCs w:val="26"/>
         </w:rPr>
-        <w:t xml:space="preserve">Giải pháp của nhóm đó chính là tạo ra một website cho thuê </w:t>
-      </w:r>
-      <w:proofErr w:type="gramStart"/>
-      <w:r>
-        <w:rPr>
-          <w:sz w:val="26"/>
-          <w:szCs w:val="26"/>
-        </w:rPr>
-        <w:t>xe</w:t>
-      </w:r>
-      <w:proofErr w:type="gramEnd"/>
-      <w:r>
-        <w:rPr>
-          <w:sz w:val="26"/>
-          <w:szCs w:val="26"/>
-        </w:rPr>
-        <w:t xml:space="preserve">. Tại đây người thuê có thể tìm thuê </w:t>
-      </w:r>
-      <w:proofErr w:type="gramStart"/>
-      <w:r>
-        <w:rPr>
-          <w:sz w:val="26"/>
-          <w:szCs w:val="26"/>
-        </w:rPr>
-        <w:t>xe</w:t>
-      </w:r>
-      <w:proofErr w:type="gramEnd"/>
-      <w:r>
-        <w:rPr>
-          <w:sz w:val="26"/>
-          <w:szCs w:val="26"/>
-        </w:rPr>
-        <w:t xml:space="preserve"> phù hợp với mình một cách nhanh chóng và gần nhất; người cho thuê tìm kiếm thêm được nhiề</w:t>
+        <w:t>Giải pháp của nhóm đó chính là tạo ra một website cho thuê xe. Tại đây người thuê có thể tìm thuê xe phù hợp với mình một cách nhanh chóng và gần nhất; người cho thuê tìm kiếm thêm được nhiề</w:t>
       </w:r>
       <w:r>
         <w:rPr>
@@ -3041,7 +3050,7 @@
     </w:p>
     <w:p>
       <w:pPr>
-        <w:pStyle w:val="ListParagraph"/>
+        <w:pStyle w:val="oancuaDanhsach"/>
         <w:numPr>
           <w:ilvl w:val="0"/>
           <w:numId w:val="9"/>
@@ -3101,36 +3110,26 @@
         </w:rPr>
         <w:t xml:space="preserve">và </w:t>
       </w:r>
-      <w:bookmarkStart w:id="0" w:name="_GoBack"/>
-      <w:bookmarkEnd w:id="0"/>
-      <w:r>
-        <w:rPr>
-          <w:rFonts w:ascii="Calibri" w:hAnsi="Calibri" w:cs="Calibri"/>
-          <w:sz w:val="26"/>
-          <w:szCs w:val="26"/>
-        </w:rPr>
-        <w:t>doanh nghiệp sẽ gửi một bả</w:t>
-      </w:r>
-      <w:r>
-        <w:rPr>
-          <w:rFonts w:ascii="Calibri" w:hAnsi="Calibri" w:cs="Calibri"/>
-          <w:sz w:val="26"/>
-          <w:szCs w:val="26"/>
-        </w:rPr>
-        <w:t>n g</w:t>
-      </w:r>
-      <w:r>
-        <w:rPr>
-          <w:rFonts w:ascii="Calibri" w:hAnsi="Calibri" w:cs="Calibri"/>
-          <w:sz w:val="26"/>
-          <w:szCs w:val="26"/>
-        </w:rPr>
-        <w:t>mail cam kết xác thực đúng thông tin.</w:t>
+      <w:r>
+        <w:rPr>
+          <w:rFonts w:ascii="Calibri" w:hAnsi="Calibri" w:cs="Calibri"/>
+          <w:sz w:val="26"/>
+          <w:szCs w:val="26"/>
+        </w:rPr>
+        <w:t xml:space="preserve">doanh nghiệp </w:t>
+      </w:r>
+      <w:r>
+        <w:rPr>
+          <w:rFonts w:ascii="Calibri" w:hAnsi="Calibri" w:cs="Calibri"/>
+          <w:sz w:val="26"/>
+          <w:szCs w:val="26"/>
+        </w:rPr>
+        <w:t>xác thực thông tin để duyệt tin. Người cho thuê muốn đăng tin thì phải trả phí để đẩy tin lên cho thuê.</w:t>
       </w:r>
     </w:p>
     <w:p>
       <w:pPr>
-        <w:pStyle w:val="ListParagraph"/>
+        <w:pStyle w:val="oancuaDanhsach"/>
         <w:numPr>
           <w:ilvl w:val="0"/>
           <w:numId w:val="9"/>
@@ -3148,43 +3147,23 @@
           <w:sz w:val="26"/>
           <w:szCs w:val="26"/>
         </w:rPr>
-        <w:t xml:space="preserve">Đối với người thuê </w:t>
-      </w:r>
-      <w:proofErr w:type="gramStart"/>
-      <w:r>
-        <w:rPr>
-          <w:rFonts w:ascii="Calibri" w:hAnsi="Calibri" w:cs="Calibri"/>
-          <w:sz w:val="26"/>
-          <w:szCs w:val="26"/>
-        </w:rPr>
-        <w:t>xe</w:t>
-      </w:r>
-      <w:proofErr w:type="gramEnd"/>
-      <w:r>
-        <w:rPr>
-          <w:rFonts w:ascii="Calibri" w:hAnsi="Calibri" w:cs="Calibri"/>
-          <w:sz w:val="26"/>
-          <w:szCs w:val="26"/>
-        </w:rPr>
-        <w:t xml:space="preserve">: Họ sẽ lên website đăng kí tài khoản để thuê. Tài khoản cũng bao gồm CMND, địa chỉ, số điện thoại và gmail để liên lạc. Sau đó họ tìm kiếm loại phương tiện mình cần hoặc liên hệ cho doanh nghiệp để được tư vấn rõ hơn để thuê </w:t>
-      </w:r>
-      <w:proofErr w:type="gramStart"/>
-      <w:r>
-        <w:rPr>
-          <w:rFonts w:ascii="Calibri" w:hAnsi="Calibri" w:cs="Calibri"/>
-          <w:sz w:val="26"/>
-          <w:szCs w:val="26"/>
-        </w:rPr>
-        <w:t>xe</w:t>
-      </w:r>
-      <w:proofErr w:type="gramEnd"/>
-      <w:r>
-        <w:rPr>
-          <w:rFonts w:ascii="Calibri" w:hAnsi="Calibri" w:cs="Calibri"/>
-          <w:sz w:val="26"/>
-          <w:szCs w:val="26"/>
-        </w:rPr>
-        <w:t xml:space="preserve">. </w:t>
+        <w:t xml:space="preserve">Đối với người thuê xe: Họ sẽ lên website đăng kí tài khoản để thuê. Tài khoản cũng bao gồm CMND, địa chỉ, số điện thoại và gmail để liên lạc. Sau đó họ tìm kiếm loại phương tiện mình cần hoặc liên hệ cho </w:t>
+      </w:r>
+      <w:r>
+        <w:rPr>
+          <w:rFonts w:ascii="Calibri" w:hAnsi="Calibri" w:cs="Calibri"/>
+          <w:sz w:val="26"/>
+          <w:szCs w:val="26"/>
+        </w:rPr>
+        <w:t>công ty</w:t>
+      </w:r>
+      <w:r>
+        <w:rPr>
+          <w:rFonts w:ascii="Calibri" w:hAnsi="Calibri" w:cs="Calibri"/>
+          <w:sz w:val="26"/>
+          <w:szCs w:val="26"/>
+        </w:rPr>
+        <w:t xml:space="preserve"> để được tư vấn rõ hơn để thuê xe. </w:t>
       </w:r>
     </w:p>
     <w:p>
@@ -3202,43 +3181,7 @@
           <w:sz w:val="26"/>
           <w:szCs w:val="26"/>
         </w:rPr>
-        <w:t xml:space="preserve">Sau khi người thuê hoàn thành bản đăng kí, chọn được </w:t>
-      </w:r>
-      <w:proofErr w:type="gramStart"/>
-      <w:r>
-        <w:rPr>
-          <w:rFonts w:ascii="Calibri" w:hAnsi="Calibri" w:cs="Calibri"/>
-          <w:sz w:val="26"/>
-          <w:szCs w:val="26"/>
-        </w:rPr>
-        <w:t>xe</w:t>
-      </w:r>
-      <w:proofErr w:type="gramEnd"/>
-      <w:r>
-        <w:rPr>
-          <w:rFonts w:ascii="Calibri" w:hAnsi="Calibri" w:cs="Calibri"/>
-          <w:sz w:val="26"/>
-          <w:szCs w:val="26"/>
-        </w:rPr>
-        <w:t xml:space="preserve"> muốn thuê và hoàn tất chi phí thuê xe, doanh nghiệp sẽ gửi đến người cho thuê xe một bản hợp đồng để 2 bên kí xác nhận và lấy xe. Chủ </w:t>
-      </w:r>
-      <w:proofErr w:type="gramStart"/>
-      <w:r>
-        <w:rPr>
-          <w:rFonts w:ascii="Calibri" w:hAnsi="Calibri" w:cs="Calibri"/>
-          <w:sz w:val="26"/>
-          <w:szCs w:val="26"/>
-        </w:rPr>
-        <w:t>xe</w:t>
-      </w:r>
-      <w:proofErr w:type="gramEnd"/>
-      <w:r>
-        <w:rPr>
-          <w:rFonts w:ascii="Calibri" w:hAnsi="Calibri" w:cs="Calibri"/>
-          <w:sz w:val="26"/>
-          <w:szCs w:val="26"/>
-        </w:rPr>
-        <w:t xml:space="preserve"> sẽ liên hệ với doanh nghiệp để xác nhận lần nữa. Với việc làm trung gian thì độ bao phủ của doanh nghiệp sẽ rộng lớn hơn</w:t>
+        <w:t>Sau khi người thuê hoàn thành bản đăng kí, chọn được xe muốn thuê và hoàn tất chi phí thuê xe, doanh nghiệp sẽ gửi đến người cho thuê xe một bản hợp đồng để 2 bên kí xác nhận và lấy xe. Chủ xe sẽ liên hệ với doanh nghiệp để xác nhận lần nữa. Với việc làm trung gian thì độ bao phủ của doanh nghiệp sẽ rộng lớn hơn</w:t>
       </w:r>
       <w:r>
         <w:rPr>
@@ -3251,7 +3194,7 @@
     </w:p>
     <w:p>
       <w:pPr>
-        <w:pStyle w:val="Heading2"/>
+        <w:pStyle w:val="u2"/>
         <w:numPr>
           <w:ilvl w:val="1"/>
           <w:numId w:val="1"/>
@@ -3269,7 +3212,7 @@
     </w:p>
     <w:p>
       <w:pPr>
-        <w:pStyle w:val="ListParagraph"/>
+        <w:pStyle w:val="oancuaDanhsach"/>
         <w:numPr>
           <w:ilvl w:val="0"/>
           <w:numId w:val="4"/>
@@ -3290,7 +3233,7 @@
     </w:p>
     <w:p>
       <w:pPr>
-        <w:pStyle w:val="ListParagraph"/>
+        <w:pStyle w:val="oancuaDanhsach"/>
         <w:numPr>
           <w:ilvl w:val="0"/>
           <w:numId w:val="4"/>
@@ -3306,28 +3249,12 @@
           <w:sz w:val="26"/>
           <w:szCs w:val="26"/>
         </w:rPr>
-        <w:t xml:space="preserve">Giúp chủ doanh nghiệp nắm rõ được thông tin kĩ thuật của </w:t>
-      </w:r>
-      <w:proofErr w:type="gramStart"/>
-      <w:r>
-        <w:rPr>
-          <w:sz w:val="26"/>
-          <w:szCs w:val="26"/>
-        </w:rPr>
-        <w:t>xe</w:t>
-      </w:r>
-      <w:proofErr w:type="gramEnd"/>
-      <w:r>
-        <w:rPr>
-          <w:sz w:val="26"/>
-          <w:szCs w:val="26"/>
-        </w:rPr>
-        <w:t xml:space="preserve"> và thông tin của khách hàng để tiện cho việc tư vấn sản phẩm, tạo niềm tin cho khách hàng.</w:t>
+        <w:t>Công ty sẽ thu được 1 phần lợi nhuận từ việc trả phí để đăng tin của người cho thuê.</w:t>
       </w:r>
     </w:p>
     <w:p>
       <w:pPr>
-        <w:pStyle w:val="ListParagraph"/>
+        <w:pStyle w:val="oancuaDanhsach"/>
         <w:numPr>
           <w:ilvl w:val="0"/>
           <w:numId w:val="4"/>
@@ -3343,28 +3270,33 @@
           <w:sz w:val="26"/>
           <w:szCs w:val="26"/>
         </w:rPr>
-        <w:t xml:space="preserve">Khách hàng có thể lên web và thuê </w:t>
-      </w:r>
-      <w:proofErr w:type="gramStart"/>
-      <w:r>
-        <w:rPr>
-          <w:sz w:val="26"/>
-          <w:szCs w:val="26"/>
-        </w:rPr>
-        <w:t>xe</w:t>
-      </w:r>
-      <w:proofErr w:type="gramEnd"/>
-      <w:r>
-        <w:rPr>
-          <w:sz w:val="26"/>
-          <w:szCs w:val="26"/>
-        </w:rPr>
-        <w:t xml:space="preserve"> gần khu vực của mình để tiện cho mục đích của họ, họ có thể thấy chính xác thông tin kĩ thuật của xe để xác định loại xe mà mình cần sử dụng.</w:t>
+        <w:t>Giúp chủ doanh nghiệp nắm rõ được thông tin kĩ thuật của xe và thông tin của khách hàng để tiện cho việc tư vấn sản phẩm, tạo niềm tin cho khách hàng.</w:t>
       </w:r>
     </w:p>
     <w:p>
       <w:pPr>
-        <w:pStyle w:val="Heading2"/>
+        <w:pStyle w:val="oancuaDanhsach"/>
+        <w:numPr>
+          <w:ilvl w:val="0"/>
+          <w:numId w:val="4"/>
+        </w:numPr>
+        <w:jc w:val="both"/>
+        <w:rPr>
+          <w:sz w:val="26"/>
+          <w:szCs w:val="26"/>
+        </w:rPr>
+      </w:pPr>
+      <w:r>
+        <w:rPr>
+          <w:sz w:val="26"/>
+          <w:szCs w:val="26"/>
+        </w:rPr>
+        <w:t>Khách hàng có thể lên web và thuê xe gần khu vực của mình để tiện cho mục đích của họ, họ có thể thấy chính xác thông tin kĩ thuật của xe để xác định loại xe mà mình cần sử dụng.</w:t>
+      </w:r>
+    </w:p>
+    <w:p>
+      <w:pPr>
+        <w:pStyle w:val="u2"/>
         <w:numPr>
           <w:ilvl w:val="1"/>
           <w:numId w:val="1"/>
@@ -3394,30 +3326,12 @@
           <w:sz w:val="26"/>
           <w:szCs w:val="26"/>
         </w:rPr>
-        <w:t xml:space="preserve">Dự </w:t>
-      </w:r>
-      <w:proofErr w:type="gramStart"/>
-      <w:r>
-        <w:rPr>
-          <w:rFonts w:ascii="Calibri" w:hAnsi="Calibri" w:cs="Calibri"/>
-          <w:sz w:val="26"/>
-          <w:szCs w:val="26"/>
-        </w:rPr>
-        <w:t>án</w:t>
-      </w:r>
-      <w:proofErr w:type="gramEnd"/>
-      <w:r>
-        <w:rPr>
-          <w:rFonts w:ascii="Calibri" w:hAnsi="Calibri" w:cs="Calibri"/>
-          <w:sz w:val="26"/>
-          <w:szCs w:val="26"/>
-        </w:rPr>
-        <w:t xml:space="preserve"> được thực hiện trên nền tảng Wordpress</w:t>
+        <w:t>Dự án được thực hiện trên nền tảng Wordpress</w:t>
       </w:r>
     </w:p>
     <w:p>
       <w:pPr>
-        <w:pStyle w:val="ListParagraph"/>
+        <w:pStyle w:val="oancuaDanhsach"/>
         <w:numPr>
           <w:ilvl w:val="0"/>
           <w:numId w:val="5"/>
@@ -3439,7 +3353,7 @@
     </w:p>
     <w:p>
       <w:pPr>
-        <w:pStyle w:val="ListParagraph"/>
+        <w:pStyle w:val="oancuaDanhsach"/>
         <w:numPr>
           <w:ilvl w:val="0"/>
           <w:numId w:val="5"/>
@@ -3461,7 +3375,7 @@
     </w:p>
     <w:p>
       <w:pPr>
-        <w:pStyle w:val="ListParagraph"/>
+        <w:pStyle w:val="oancuaDanhsach"/>
         <w:numPr>
           <w:ilvl w:val="0"/>
           <w:numId w:val="5"/>
@@ -3499,7 +3413,7 @@
     </w:p>
     <w:p>
       <w:pPr>
-        <w:pStyle w:val="ListParagraph"/>
+        <w:pStyle w:val="oancuaDanhsach"/>
         <w:numPr>
           <w:ilvl w:val="0"/>
           <w:numId w:val="5"/>
@@ -3537,7 +3451,7 @@
     </w:p>
     <w:p>
       <w:pPr>
-        <w:pStyle w:val="ListParagraph"/>
+        <w:pStyle w:val="oancuaDanhsach"/>
         <w:numPr>
           <w:ilvl w:val="0"/>
           <w:numId w:val="5"/>
@@ -3554,6 +3468,7 @@
           <w:sz w:val="26"/>
           <w:szCs w:val="26"/>
         </w:rPr>
+        <w:lastRenderedPageBreak/>
         <w:t>Trình duyệ</w:t>
       </w:r>
       <w:r>
@@ -3591,7 +3506,7 @@
     </w:p>
     <w:p>
       <w:pPr>
-        <w:pStyle w:val="Heading1"/>
+        <w:pStyle w:val="u1"/>
         <w:numPr>
           <w:ilvl w:val="0"/>
           <w:numId w:val="1"/>
@@ -3604,7 +3519,6 @@
         <w:rPr>
           <w:rFonts w:ascii="Calibri" w:hAnsi="Calibri" w:cs="Calibri"/>
         </w:rPr>
-        <w:lastRenderedPageBreak/>
         <w:t>TIME ESTIMATION</w:t>
       </w:r>
     </w:p>
@@ -4017,7 +3931,7 @@
     </w:p>
     <w:p>
       <w:pPr>
-        <w:pStyle w:val="Heading1"/>
+        <w:pStyle w:val="u1"/>
         <w:numPr>
           <w:ilvl w:val="0"/>
           <w:numId w:val="1"/>
@@ -5025,6 +4939,135 @@
           </w:p>
         </w:tc>
       </w:tr>
+      <w:tr>
+        <w:trPr>
+          <w:trHeight w:hRule="exact" w:val="622"/>
+          <w:jc w:val="center"/>
+        </w:trPr>
+        <w:tc>
+          <w:tcPr>
+            <w:tcW w:w="1232" w:type="dxa"/>
+            <w:vAlign w:val="center"/>
+          </w:tcPr>
+          <w:p>
+            <w:pPr>
+              <w:pStyle w:val="TableParagraph"/>
+              <w:jc w:val="center"/>
+              <w:rPr>
+                <w:rFonts w:ascii="Calibri" w:hAnsi="Calibri" w:cs="Calibri"/>
+                <w:b/>
+                <w:sz w:val="26"/>
+              </w:rPr>
+            </w:pPr>
+            <w:r>
+              <w:rPr>
+                <w:rFonts w:ascii="Calibri" w:hAnsi="Calibri" w:cs="Calibri"/>
+                <w:b/>
+                <w:sz w:val="26"/>
+              </w:rPr>
+              <w:t>1.5</w:t>
+            </w:r>
+          </w:p>
+        </w:tc>
+        <w:tc>
+          <w:tcPr>
+            <w:tcW w:w="2823" w:type="dxa"/>
+            <w:vAlign w:val="center"/>
+          </w:tcPr>
+          <w:p>
+            <w:pPr>
+              <w:pStyle w:val="TableParagraph"/>
+              <w:spacing w:before="1"/>
+              <w:ind w:right="227"/>
+              <w:rPr>
+                <w:rFonts w:ascii="Calibri" w:hAnsi="Calibri" w:cs="Calibri"/>
+                <w:sz w:val="26"/>
+              </w:rPr>
+            </w:pPr>
+            <w:r>
+              <w:rPr>
+                <w:rFonts w:ascii="Calibri" w:hAnsi="Calibri" w:cs="Calibri"/>
+                <w:sz w:val="26"/>
+              </w:rPr>
+              <w:t>Chỉnh sửa proposal 1.4</w:t>
+            </w:r>
+          </w:p>
+        </w:tc>
+        <w:tc>
+          <w:tcPr>
+            <w:tcW w:w="1440" w:type="dxa"/>
+            <w:vAlign w:val="center"/>
+          </w:tcPr>
+          <w:p>
+            <w:pPr>
+              <w:pStyle w:val="TableParagraph"/>
+              <w:spacing w:before="1"/>
+              <w:ind w:right="187"/>
+              <w:jc w:val="center"/>
+              <w:rPr>
+                <w:rFonts w:ascii="Calibri" w:hAnsi="Calibri" w:cs="Calibri"/>
+                <w:sz w:val="26"/>
+              </w:rPr>
+            </w:pPr>
+            <w:r>
+              <w:rPr>
+                <w:rFonts w:ascii="Calibri" w:hAnsi="Calibri" w:cs="Calibri"/>
+                <w:sz w:val="26"/>
+              </w:rPr>
+              <w:t>1 ngày</w:t>
+            </w:r>
+          </w:p>
+        </w:tc>
+        <w:tc>
+          <w:tcPr>
+            <w:tcW w:w="1980" w:type="dxa"/>
+            <w:vAlign w:val="center"/>
+          </w:tcPr>
+          <w:p>
+            <w:pPr>
+              <w:pStyle w:val="TableParagraph"/>
+              <w:ind w:right="252"/>
+              <w:jc w:val="center"/>
+              <w:rPr>
+                <w:rFonts w:ascii="Calibri" w:hAnsi="Calibri" w:cs="Calibri"/>
+                <w:sz w:val="26"/>
+              </w:rPr>
+            </w:pPr>
+            <w:r>
+              <w:rPr>
+                <w:rFonts w:ascii="Calibri" w:hAnsi="Calibri" w:cs="Calibri"/>
+                <w:sz w:val="26"/>
+              </w:rPr>
+              <w:t>10/3/2021</w:t>
+            </w:r>
+          </w:p>
+        </w:tc>
+        <w:tc>
+          <w:tcPr>
+            <w:tcW w:w="2070" w:type="dxa"/>
+            <w:gridSpan w:val="2"/>
+            <w:vAlign w:val="center"/>
+          </w:tcPr>
+          <w:p>
+            <w:pPr>
+              <w:pStyle w:val="TableParagraph"/>
+              <w:ind w:right="386"/>
+              <w:jc w:val="center"/>
+              <w:rPr>
+                <w:rFonts w:ascii="Calibri" w:hAnsi="Calibri" w:cs="Calibri"/>
+                <w:sz w:val="26"/>
+              </w:rPr>
+            </w:pPr>
+            <w:r>
+              <w:rPr>
+                <w:rFonts w:ascii="Calibri" w:hAnsi="Calibri" w:cs="Calibri"/>
+                <w:sz w:val="26"/>
+              </w:rPr>
+              <w:t>10/3/2021</w:t>
+            </w:r>
+          </w:p>
+        </w:tc>
+      </w:tr>
     </w:tbl>
     <w:p>
       <w:pPr>
@@ -5049,7 +5092,7 @@
     </w:p>
     <w:p>
       <w:pPr>
-        <w:pStyle w:val="Heading1"/>
+        <w:pStyle w:val="u1"/>
         <w:numPr>
           <w:ilvl w:val="0"/>
           <w:numId w:val="1"/>
@@ -5058,7 +5101,7 @@
           <w:rFonts w:ascii="Calibri" w:hAnsi="Calibri" w:cs="Calibri"/>
         </w:rPr>
       </w:pPr>
-      <w:bookmarkStart w:id="1" w:name="_Toc492589332"/>
+      <w:bookmarkStart w:id="0" w:name="_Toc492589332"/>
       <w:r>
         <w:rPr>
           <w:rFonts w:ascii="Calibri" w:hAnsi="Calibri" w:cs="Calibri"/>
@@ -5066,7 +5109,7 @@
         <w:lastRenderedPageBreak/>
         <w:t>ROLES AND RESPONSIBILITIES</w:t>
       </w:r>
-      <w:bookmarkEnd w:id="1"/>
+      <w:bookmarkEnd w:id="0"/>
     </w:p>
     <w:tbl>
       <w:tblPr>
@@ -5590,7 +5633,7 @@
 </file>
 
 <file path=word/numbering.xml><?xml version="1.0" encoding="utf-8"?>
-<w:numbering xmlns:wpc="http://schemas.microsoft.com/office/word/2010/wordprocessingCanvas" xmlns:mc="http://schemas.openxmlformats.org/markup-compatibility/2006" xmlns:o="urn:schemas-microsoft-com:office:office" xmlns:r="http://schemas.openxmlformats.org/officeDocument/2006/relationships" xmlns:m="http://schemas.openxmlformats.org/officeDocument/2006/math" xmlns:v="urn:schemas-microsoft-com:vml" xmlns:wp14="http://schemas.microsoft.com/office/word/2010/wordprocessingDrawing" xmlns:wp="http://schemas.openxmlformats.org/drawingml/2006/wordprocessingDrawing" xmlns:w10="urn:schemas-microsoft-com:office:word" xmlns:w="http://schemas.openxmlformats.org/wordprocessingml/2006/main" xmlns:w14="http://schemas.microsoft.com/office/word/2010/wordml" xmlns:w15="http://schemas.microsoft.com/office/word/2012/wordml" xmlns:wpg="http://schemas.microsoft.com/office/word/2010/wordprocessingGroup" xmlns:wpi="http://schemas.microsoft.com/office/word/2010/wordprocessingInk" xmlns:wne="http://schemas.microsoft.com/office/word/2006/wordml" xmlns:wps="http://schemas.microsoft.com/office/word/2010/wordprocessingShape" mc:Ignorable="w14 w15 wp14">
+<w:numbering xmlns:wpc="http://schemas.microsoft.com/office/word/2010/wordprocessingCanvas" xmlns:cx="http://schemas.microsoft.com/office/drawing/2014/chartex" xmlns:cx1="http://schemas.microsoft.com/office/drawing/2015/9/8/chartex" xmlns:cx2="http://schemas.microsoft.com/office/drawing/2015/10/21/chartex" xmlns:cx3="http://schemas.microsoft.com/office/drawing/2016/5/9/chartex" xmlns:cx4="http://schemas.microsoft.com/office/drawing/2016/5/10/chartex" xmlns:cx5="http://schemas.microsoft.com/office/drawing/2016/5/11/chartex" xmlns:cx6="http://schemas.microsoft.com/office/drawing/2016/5/12/chartex" xmlns:cx7="http://schemas.microsoft.com/office/drawing/2016/5/13/chartex" xmlns:cx8="http://schemas.microsoft.com/office/drawing/2016/5/14/chartex" xmlns:mc="http://schemas.openxmlformats.org/markup-compatibility/2006" xmlns:aink="http://schemas.microsoft.com/office/drawing/2016/ink" xmlns:am3d="http://schemas.microsoft.com/office/drawing/2017/model3d" xmlns:o="urn:schemas-microsoft-com:office:office" xmlns:r="http://schemas.openxmlformats.org/officeDocument/2006/relationships" xmlns:m="http://schemas.openxmlformats.org/officeDocument/2006/math" xmlns:v="urn:schemas-microsoft-com:vml" xmlns:wp14="http://schemas.microsoft.com/office/word/2010/wordprocessingDrawing" xmlns:wp="http://schemas.openxmlformats.org/drawingml/2006/wordprocessingDrawing" xmlns:w10="urn:schemas-microsoft-com:office:word" xmlns:w="http://schemas.openxmlformats.org/wordprocessingml/2006/main" xmlns:w14="http://schemas.microsoft.com/office/word/2010/wordml" xmlns:w15="http://schemas.microsoft.com/office/word/2012/wordml" xmlns:w16cex="http://schemas.microsoft.com/office/word/2018/wordml/cex" xmlns:w16cid="http://schemas.microsoft.com/office/word/2016/wordml/cid" xmlns:w16="http://schemas.microsoft.com/office/word/2018/wordml" xmlns:w16se="http://schemas.microsoft.com/office/word/2015/wordml/symex" xmlns:wpg="http://schemas.microsoft.com/office/word/2010/wordprocessingGroup" xmlns:wpi="http://schemas.microsoft.com/office/word/2010/wordprocessingInk" xmlns:wne="http://schemas.microsoft.com/office/word/2006/wordml" xmlns:wps="http://schemas.microsoft.com/office/word/2010/wordprocessingShape" mc:Ignorable="w14 w15 w16se w16cid w16 w16cex wp14">
   <w:abstractNum w:abstractNumId="0" w15:restartNumberingAfterBreak="0">
     <w:nsid w:val="82558D21"/>
     <w:multiLevelType w:val="multilevel"/>
@@ -6661,7 +6704,7 @@
 </file>
 
 <file path=word/styles.xml><?xml version="1.0" encoding="utf-8"?>
-<w:styles xmlns:mc="http://schemas.openxmlformats.org/markup-compatibility/2006" xmlns:r="http://schemas.openxmlformats.org/officeDocument/2006/relationships" xmlns:w="http://schemas.openxmlformats.org/wordprocessingml/2006/main" xmlns:w14="http://schemas.microsoft.com/office/word/2010/wordml" xmlns:w15="http://schemas.microsoft.com/office/word/2012/wordml" mc:Ignorable="w14 w15">
+<w:styles xmlns:mc="http://schemas.openxmlformats.org/markup-compatibility/2006" xmlns:r="http://schemas.openxmlformats.org/officeDocument/2006/relationships" xmlns:w="http://schemas.openxmlformats.org/wordprocessingml/2006/main" xmlns:w14="http://schemas.microsoft.com/office/word/2010/wordml" xmlns:w15="http://schemas.microsoft.com/office/word/2012/wordml" xmlns:w16cex="http://schemas.microsoft.com/office/word/2018/wordml/cex" xmlns:w16cid="http://schemas.microsoft.com/office/word/2016/wordml/cid" xmlns:w16="http://schemas.microsoft.com/office/word/2018/wordml" xmlns:w16se="http://schemas.microsoft.com/office/word/2015/wordml/symex" mc:Ignorable="w14 w15 w16se w16cid w16 w16cex">
   <w:docDefaults>
     <w:rPrDefault>
       <w:rPr>
@@ -6671,7 +6714,7 @@
     </w:rPrDefault>
     <w:pPrDefault/>
   </w:docDefaults>
-  <w:latentStyles w:defLockedState="0" w:defUIPriority="0" w:defSemiHidden="0" w:defUnhideWhenUsed="0" w:defQFormat="0" w:count="371">
+  <w:latentStyles w:defLockedState="0" w:defUIPriority="0" w:defSemiHidden="0" w:defUnhideWhenUsed="0" w:defQFormat="0" w:count="376">
     <w:lsdException w:name="Normal" w:qFormat="1"/>
     <w:lsdException w:name="heading 1" w:qFormat="1"/>
     <w:lsdException w:name="heading 2" w:unhideWhenUsed="1" w:qFormat="1"/>
@@ -6958,8 +7001,13 @@
     <w:lsdException w:name="List Table 5 Dark Accent 6" w:uiPriority="50"/>
     <w:lsdException w:name="List Table 6 Colorful Accent 6" w:uiPriority="51"/>
     <w:lsdException w:name="List Table 7 Colorful Accent 6" w:uiPriority="52"/>
+    <w:lsdException w:name="Mention" w:semiHidden="1" w:uiPriority="99" w:unhideWhenUsed="1"/>
+    <w:lsdException w:name="Smart Hyperlink" w:semiHidden="1" w:uiPriority="99" w:unhideWhenUsed="1"/>
+    <w:lsdException w:name="Hashtag" w:semiHidden="1" w:uiPriority="99" w:unhideWhenUsed="1"/>
+    <w:lsdException w:name="Unresolved Mention" w:semiHidden="1" w:uiPriority="99" w:unhideWhenUsed="1"/>
+    <w:lsdException w:name="Smart Link" w:semiHidden="1" w:uiPriority="99" w:unhideWhenUsed="1"/>
   </w:latentStyles>
-  <w:style w:type="paragraph" w:default="1" w:styleId="Normal">
+  <w:style w:type="paragraph" w:default="1" w:styleId="Binhthng">
     <w:name w:val="Normal"/>
     <w:qFormat/>
     <w:pPr>
@@ -6970,10 +7018,10 @@
       <w:lang w:eastAsia="zh-CN"/>
     </w:rPr>
   </w:style>
-  <w:style w:type="paragraph" w:styleId="Heading1">
+  <w:style w:type="paragraph" w:styleId="u1">
     <w:name w:val="heading 1"/>
-    <w:basedOn w:val="Normal"/>
-    <w:next w:val="Normal"/>
+    <w:basedOn w:val="Binhthng"/>
+    <w:next w:val="Binhthng"/>
     <w:qFormat/>
     <w:pPr>
       <w:keepNext/>
@@ -6989,10 +7037,10 @@
       <w:szCs w:val="44"/>
     </w:rPr>
   </w:style>
-  <w:style w:type="paragraph" w:styleId="Heading2">
+  <w:style w:type="paragraph" w:styleId="u2">
     <w:name w:val="heading 2"/>
-    <w:basedOn w:val="Normal"/>
-    <w:next w:val="Normal"/>
+    <w:basedOn w:val="Binhthng"/>
+    <w:next w:val="Binhthng"/>
     <w:unhideWhenUsed/>
     <w:qFormat/>
     <w:pPr>
@@ -7008,13 +7056,13 @@
       <w:szCs w:val="32"/>
     </w:rPr>
   </w:style>
-  <w:style w:type="character" w:default="1" w:styleId="DefaultParagraphFont">
+  <w:style w:type="character" w:default="1" w:styleId="Phngmcinhcuaoanvn">
     <w:name w:val="Default Paragraph Font"/>
     <w:uiPriority w:val="1"/>
     <w:semiHidden/>
     <w:unhideWhenUsed/>
   </w:style>
-  <w:style w:type="table" w:default="1" w:styleId="TableNormal">
+  <w:style w:type="table" w:default="1" w:styleId="BangThngthng">
     <w:name w:val="Normal Table"/>
     <w:uiPriority w:val="99"/>
     <w:semiHidden/>
@@ -7029,16 +7077,16 @@
       </w:tblCellMar>
     </w:tblPr>
   </w:style>
-  <w:style w:type="numbering" w:default="1" w:styleId="NoList">
+  <w:style w:type="numbering" w:default="1" w:styleId="Khngco">
     <w:name w:val="No List"/>
     <w:uiPriority w:val="99"/>
     <w:semiHidden/>
     <w:unhideWhenUsed/>
   </w:style>
-  <w:style w:type="paragraph" w:styleId="BalloonText">
+  <w:style w:type="paragraph" w:styleId="Bongchuthich">
     <w:name w:val="Balloon Text"/>
-    <w:basedOn w:val="Normal"/>
-    <w:link w:val="BalloonTextChar"/>
+    <w:basedOn w:val="Binhthng"/>
+    <w:link w:val="BongchuthichChar"/>
     <w:pPr>
       <w:spacing w:after="0" w:line="240" w:lineRule="auto"/>
     </w:pPr>
@@ -7048,9 +7096,9 @@
       <w:szCs w:val="16"/>
     </w:rPr>
   </w:style>
-  <w:style w:type="paragraph" w:styleId="BodyText">
+  <w:style w:type="paragraph" w:styleId="ThnVnban">
     <w:name w:val="Body Text"/>
-    <w:basedOn w:val="Normal"/>
+    <w:basedOn w:val="Binhthng"/>
     <w:uiPriority w:val="1"/>
     <w:qFormat/>
     <w:rPr>
@@ -7058,9 +7106,9 @@
       <w:szCs w:val="26"/>
     </w:rPr>
   </w:style>
-  <w:style w:type="character" w:styleId="Hyperlink">
+  <w:style w:type="character" w:styleId="Siuktni">
     <w:name w:val="Hyperlink"/>
-    <w:basedOn w:val="DefaultParagraphFont"/>
+    <w:basedOn w:val="Phngmcinhcuaoanvn"/>
     <w:uiPriority w:val="99"/>
     <w:unhideWhenUsed/>
     <w:qFormat/>
@@ -7071,13 +7119,13 @@
   </w:style>
   <w:style w:type="paragraph" w:customStyle="1" w:styleId="TableParagraph">
     <w:name w:val="Table Paragraph"/>
-    <w:basedOn w:val="Normal"/>
+    <w:basedOn w:val="Binhthng"/>
     <w:uiPriority w:val="1"/>
     <w:qFormat/>
   </w:style>
-  <w:style w:type="paragraph" w:styleId="ListParagraph">
+  <w:style w:type="paragraph" w:styleId="oancuaDanhsach">
     <w:name w:val="List Paragraph"/>
-    <w:basedOn w:val="Normal"/>
+    <w:basedOn w:val="Binhthng"/>
     <w:uiPriority w:val="1"/>
     <w:qFormat/>
     <w:pPr>
@@ -7085,10 +7133,10 @@
       <w:ind w:left="2308" w:hanging="361"/>
     </w:pPr>
   </w:style>
-  <w:style w:type="character" w:customStyle="1" w:styleId="BalloonTextChar">
-    <w:name w:val="Balloon Text Char"/>
-    <w:basedOn w:val="DefaultParagraphFont"/>
-    <w:link w:val="BalloonText"/>
+  <w:style w:type="character" w:customStyle="1" w:styleId="BongchuthichChar">
+    <w:name w:val="Bóng chú thích Char"/>
+    <w:basedOn w:val="Phngmcinhcuaoanvn"/>
+    <w:link w:val="Bongchuthich"/>
     <w:qFormat/>
     <w:rPr>
       <w:rFonts w:ascii="Tahoma" w:eastAsiaTheme="minorEastAsia" w:hAnsi="Tahoma" w:cs="Tahoma"/>

</xml_diff>